<commit_message>
fix: IND passport issue
</commit_message>
<xml_diff>
--- a/src/main/resources/gulmira/ind_passport.docx
+++ b/src/main/resources/gulmira/ind_passport.docx
@@ -868,14 +868,6 @@
               </w:rPr>
               <w:t>Поля1</w:t>
             </w:r>
-            <w:r>
-              <w:rPr>
-                <w:rFonts w:ascii="Times New Roman" w:hAnsi="Times New Roman"/>
-                <w:sz w:val="20"/>
-                <w:szCs w:val="20"/>
-              </w:rPr>
-              <w:t xml:space="preserve"> </w:t>
-            </w:r>
           </w:p>
           <w:p>
             <w:pPr>
@@ -1471,57 +1463,8 @@
                 <w:rFonts w:ascii="Times New Roman" w:hAnsi="Times New Roman"/>
                 <w:sz w:val="20"/>
                 <w:szCs w:val="20"/>
-                <w:lang w:val="en-US"/>
-              </w:rPr>
-              <w:t>П</w:t>
-            </w:r>
-            <w:r>
-              <w:rPr>
-                <w:rFonts w:ascii="Times New Roman" w:hAnsi="Times New Roman"/>
-                <w:sz w:val="20"/>
-                <w:szCs w:val="20"/>
-              </w:rPr>
-              <w:t>оля9</w:t>
-            </w:r>
-            <w:r>
-              <w:rPr>
-                <w:rFonts w:ascii="Times New Roman" w:hAnsi="Times New Roman"/>
-                <w:sz w:val="24"/>
-                <w:szCs w:val="24"/>
-              </w:rPr>
-              <w:t xml:space="preserve">            </w:t>
-            </w:r>
-            <w:r>
-              <w:rPr>
-                <w:rFonts w:ascii="Times New Roman" w:hAnsi="Times New Roman"/>
-                <w:sz w:val="24"/>
-                <w:szCs w:val="24"/>
-              </w:rPr>
-              <w:tab/>
-            </w:r>
-            <w:r>
-              <w:rPr>
-                <w:rFonts w:ascii="Times New Roman" w:hAnsi="Times New Roman"/>
-                <w:sz w:val="24"/>
-                <w:szCs w:val="24"/>
-              </w:rPr>
-              <w:t xml:space="preserve">          </w:t>
-            </w:r>
-            <w:r>
-              <w:rPr>
-                <w:rFonts w:ascii="Times New Roman" w:hAnsi="Times New Roman"/>
-                <w:sz w:val="24"/>
-                <w:szCs w:val="24"/>
-              </w:rPr>
-              <w:t xml:space="preserve"> </w:t>
-            </w:r>
-            <w:r>
-              <w:rPr>
-                <w:rFonts w:ascii="Times New Roman" w:hAnsi="Times New Roman"/>
-                <w:sz w:val="24"/>
-                <w:szCs w:val="24"/>
-              </w:rPr>
-              <w:t xml:space="preserve">             </w:t>
+              </w:rPr>
+              <w:t>Поля9</w:t>
             </w:r>
           </w:p>
           <w:p>
@@ -1661,6 +1604,7 @@
                 <w:i/>
                 <w:sz w:val="20"/>
                 <w:szCs w:val="20"/>
+                <w:lang w:val="en-US"/>
               </w:rPr>
             </w:pPr>
             <w:r>
@@ -1734,14 +1678,6 @@
                 <w:szCs w:val="20"/>
               </w:rPr>
               <w:t>Поля8</w:t>
-            </w:r>
-            <w:r>
-              <w:rPr>
-                <w:rFonts w:ascii="Times New Roman" w:hAnsi="Times New Roman"/>
-                <w:sz w:val="20"/>
-                <w:szCs w:val="20"/>
-              </w:rPr>
-              <w:t xml:space="preserve">     </w:t>
             </w:r>
           </w:p>
           <w:p>

</xml_diff>

<commit_message>
add: tesseract & apPdfBox
</commit_message>
<xml_diff>
--- a/src/main/resources/gulmira/ind_passport.docx
+++ b/src/main/resources/gulmira/ind_passport.docx
@@ -905,6 +905,14 @@
                 <w:szCs w:val="24"/>
               </w:rPr>
               <w:t xml:space="preserve">      </w:t>
+            </w:r>
+            <w:r>
+              <w:rPr>
+                <w:rFonts w:ascii="Times New Roman" w:hAnsi="Times New Roman"/>
+                <w:sz w:val="16"/>
+                <w:szCs w:val="24"/>
+              </w:rPr>
+              <w:t xml:space="preserve"> </w:t>
             </w:r>
             <w:r>
               <w:rPr>

</xml_diff>

<commit_message>
change: IND new file
</commit_message>
<xml_diff>
--- a/src/main/resources/gulmira/ind_passport.docx
+++ b/src/main/resources/gulmira/ind_passport.docx
@@ -834,31 +834,32 @@
                 <w:rFonts w:ascii="Times New Roman" w:hAnsi="Times New Roman"/>
                 <w:sz w:val="20"/>
                 <w:szCs w:val="20"/>
-              </w:rPr>
-            </w:pPr>
-            <w:r>
-              <w:rPr>
-                <w:rFonts w:ascii="Times New Roman" w:hAnsi="Times New Roman"/>
-                <w:sz w:val="24"/>
-                <w:szCs w:val="24"/>
-              </w:rPr>
-              <w:tab/>
-            </w:r>
-            <w:r>
-              <w:rPr>
-                <w:rFonts w:ascii="Times New Roman" w:hAnsi="Times New Roman"/>
-                <w:sz w:val="24"/>
-                <w:szCs w:val="24"/>
-              </w:rPr>
-              <w:tab/>
-            </w:r>
-            <w:r>
-              <w:rPr>
-                <w:rFonts w:ascii="Times New Roman" w:hAnsi="Times New Roman"/>
-                <w:sz w:val="24"/>
-                <w:szCs w:val="24"/>
-              </w:rPr>
-              <w:tab/>
+                <w:lang w:val="en-US"/>
+              </w:rPr>
+            </w:pPr>
+            <w:r>
+              <w:rPr>
+                <w:rFonts w:ascii="Times New Roman" w:hAnsi="Times New Roman"/>
+                <w:sz w:val="24"/>
+                <w:szCs w:val="24"/>
+              </w:rPr>
+              <w:tab/>
+            </w:r>
+            <w:r>
+              <w:rPr>
+                <w:rFonts w:ascii="Times New Roman" w:hAnsi="Times New Roman"/>
+                <w:sz w:val="24"/>
+                <w:szCs w:val="24"/>
+              </w:rPr>
+              <w:tab/>
+            </w:r>
+            <w:r>
+              <w:rPr>
+                <w:rFonts w:ascii="Times New Roman" w:hAnsi="Times New Roman"/>
+                <w:sz w:val="24"/>
+                <w:szCs w:val="24"/>
+              </w:rPr>
+              <w:t xml:space="preserve">            </w:t>
             </w:r>
             <w:r>
               <w:rPr>
@@ -912,15 +913,194 @@
                 <w:sz w:val="16"/>
                 <w:szCs w:val="24"/>
               </w:rPr>
+              <w:t>Имя</w:t>
+            </w:r>
+            <w:r>
+              <w:rPr>
+                <w:rFonts w:ascii="Times New Roman" w:hAnsi="Times New Roman"/>
+                <w:sz w:val="20"/>
+                <w:szCs w:val="20"/>
+              </w:rPr>
               <w:t xml:space="preserve"> </w:t>
             </w:r>
+          </w:p>
+          <w:p>
+            <w:pPr>
+              <w:pStyle w:val="NoSpacing"/>
+              <w:jc w:val="both"/>
+              <w:rPr>
+                <w:rFonts w:ascii="Times New Roman" w:hAnsi="Times New Roman"/>
+                <w:sz w:val="20"/>
+                <w:szCs w:val="20"/>
+              </w:rPr>
+            </w:pPr>
+            <w:r>
+              <w:rPr>
+                <w:rFonts w:ascii="Times New Roman" w:hAnsi="Times New Roman"/>
+                <w:sz w:val="20"/>
+                <w:szCs w:val="20"/>
+              </w:rPr>
+              <w:t xml:space="preserve">                                           </w:t>
+            </w:r>
+            <w:r>
+              <w:rPr>
+                <w:rFonts w:ascii="Times New Roman" w:hAnsi="Times New Roman"/>
+                <w:sz w:val="20"/>
+                <w:szCs w:val="20"/>
+              </w:rPr>
+              <w:t>Поля2</w:t>
+            </w:r>
+          </w:p>
+          <w:p>
+            <w:pPr>
+              <w:pStyle w:val="NoSpacing"/>
+              <w:jc w:val="both"/>
+              <w:rPr>
+                <w:rFonts w:ascii="Times New Roman" w:hAnsi="Times New Roman"/>
+                <w:sz w:val="8"/>
+                <w:szCs w:val="24"/>
+              </w:rPr>
+            </w:pPr>
+          </w:p>
+          <w:p>
+            <w:pPr>
+              <w:pStyle w:val="NoSpacing"/>
+              <w:rPr>
+                <w:rFonts w:ascii="Times New Roman" w:hAnsi="Times New Roman"/>
+                <w:sz w:val="18"/>
+                <w:szCs w:val="24"/>
+              </w:rPr>
+            </w:pPr>
+            <w:r>
+              <w:rPr>
+                <w:rFonts w:ascii="Times New Roman" w:hAnsi="Times New Roman"/>
+                <w:b/>
+                <w:sz w:val="24"/>
+                <w:szCs w:val="24"/>
+              </w:rPr>
+              <w:t xml:space="preserve">      </w:t>
+            </w:r>
+            <w:r>
+              <w:rPr>
+                <w:rFonts w:ascii="Times New Roman" w:hAnsi="Times New Roman"/>
+                <w:b/>
+                <w:sz w:val="24"/>
+                <w:szCs w:val="24"/>
+              </w:rPr>
+              <w:t>/ФОТО/</w:t>
+            </w:r>
+            <w:r>
+              <w:rPr>
+                <w:rFonts w:ascii="Times New Roman" w:hAnsi="Times New Roman"/>
+                <w:sz w:val="24"/>
+                <w:szCs w:val="24"/>
+              </w:rPr>
+              <w:tab/>
+            </w:r>
+            <w:r>
+              <w:rPr>
+                <w:rFonts w:ascii="Times New Roman" w:hAnsi="Times New Roman"/>
+                <w:sz w:val="24"/>
+                <w:szCs w:val="24"/>
+              </w:rPr>
+              <w:tab/>
+            </w:r>
             <w:r>
               <w:rPr>
                 <w:rFonts w:ascii="Times New Roman" w:hAnsi="Times New Roman"/>
                 <w:sz w:val="16"/>
                 <w:szCs w:val="24"/>
               </w:rPr>
-              <w:t>Имя</w:t>
+              <w:t>Дата рождения</w:t>
+            </w:r>
+            <w:r>
+              <w:rPr>
+                <w:rFonts w:ascii="Times New Roman" w:hAnsi="Times New Roman"/>
+                <w:sz w:val="16"/>
+                <w:szCs w:val="24"/>
+              </w:rPr>
+              <w:t xml:space="preserve"> </w:t>
+            </w:r>
+            <w:r>
+              <w:rPr>
+                <w:rFonts w:ascii="Times New Roman" w:hAnsi="Times New Roman"/>
+                <w:sz w:val="16"/>
+                <w:szCs w:val="24"/>
+              </w:rPr>
+              <w:t xml:space="preserve">   </w:t>
+            </w:r>
+            <w:r>
+              <w:rPr>
+                <w:rFonts w:ascii="Times New Roman" w:hAnsi="Times New Roman"/>
+                <w:sz w:val="16"/>
+                <w:szCs w:val="24"/>
+              </w:rPr>
+              <w:t xml:space="preserve">                  </w:t>
+            </w:r>
+            <w:r>
+              <w:rPr>
+                <w:rFonts w:ascii="Times New Roman" w:hAnsi="Times New Roman"/>
+                <w:sz w:val="16"/>
+                <w:szCs w:val="24"/>
+              </w:rPr>
+              <w:t xml:space="preserve">Пол      </w:t>
+            </w:r>
+            <w:r>
+              <w:rPr>
+                <w:rFonts w:ascii="Times New Roman" w:hAnsi="Times New Roman"/>
+                <w:sz w:val="16"/>
+                <w:szCs w:val="24"/>
+              </w:rPr>
+              <w:t xml:space="preserve">                    </w:t>
+            </w:r>
+            <w:r>
+              <w:rPr>
+                <w:rFonts w:ascii="Times New Roman" w:hAnsi="Times New Roman"/>
+                <w:szCs w:val="24"/>
+              </w:rPr>
+              <w:tab/>
+            </w:r>
+            <w:r>
+              <w:rPr>
+                <w:rFonts w:ascii="Times New Roman" w:hAnsi="Times New Roman"/>
+                <w:szCs w:val="24"/>
+              </w:rPr>
+              <w:tab/>
+            </w:r>
+          </w:p>
+          <w:p>
+            <w:pPr>
+              <w:pStyle w:val="NoSpacing"/>
+              <w:rPr>
+                <w:rFonts w:ascii="Times New Roman" w:hAnsi="Times New Roman"/>
+                <w:sz w:val="20"/>
+                <w:szCs w:val="24"/>
+                <w:lang w:val="en-US"/>
+              </w:rPr>
+            </w:pPr>
+            <w:r>
+              <w:rPr>
+                <w:rFonts w:ascii="Times New Roman" w:hAnsi="Times New Roman"/>
+                <w:sz w:val="24"/>
+                <w:szCs w:val="24"/>
+              </w:rPr>
+              <w:tab/>
+            </w:r>
+            <w:r>
+              <w:rPr>
+                <w:rFonts w:ascii="Times New Roman" w:hAnsi="Times New Roman"/>
+                <w:sz w:val="24"/>
+                <w:szCs w:val="24"/>
+              </w:rPr>
+              <w:tab/>
+            </w:r>
+            <w:r>
+              <w:rPr>
+                <w:rFonts w:ascii="Times New Roman" w:hAnsi="Times New Roman"/>
+                <w:sz w:val="24"/>
+                <w:szCs w:val="24"/>
+              </w:rPr>
+              <w:tab/>
             </w:r>
             <w:r>
               <w:rPr>
@@ -928,273 +1108,39 @@
                 <w:sz w:val="20"/>
                 <w:szCs w:val="20"/>
               </w:rPr>
+              <w:t>Поля4</w:t>
+            </w:r>
+            <w:r>
+              <w:rPr>
+                <w:rFonts w:ascii="Times New Roman" w:hAnsi="Times New Roman"/>
+                <w:sz w:val="24"/>
+                <w:szCs w:val="24"/>
+              </w:rPr>
+              <w:t xml:space="preserve">         </w:t>
+            </w:r>
+            <w:r>
+              <w:rPr>
+                <w:rFonts w:ascii="Times New Roman" w:hAnsi="Times New Roman"/>
+                <w:sz w:val="24"/>
+                <w:szCs w:val="24"/>
+              </w:rPr>
               <w:t xml:space="preserve"> </w:t>
             </w:r>
-          </w:p>
-          <w:p>
-            <w:pPr>
-              <w:pStyle w:val="NoSpacing"/>
-              <w:jc w:val="both"/>
+            <w:r>
+              <w:rPr>
+                <w:rFonts w:ascii="Times New Roman" w:hAnsi="Times New Roman"/>
+                <w:sz w:val="24"/>
+                <w:szCs w:val="24"/>
+              </w:rPr>
+              <w:t xml:space="preserve">       </w:t>
+            </w:r>
+            <w:r>
               <w:rPr>
                 <w:rFonts w:ascii="Times New Roman" w:hAnsi="Times New Roman"/>
                 <w:sz w:val="20"/>
                 <w:szCs w:val="20"/>
               </w:rPr>
-            </w:pPr>
-            <w:r>
-              <w:rPr>
-                <w:rFonts w:ascii="Times New Roman" w:hAnsi="Times New Roman"/>
-                <w:sz w:val="20"/>
-                <w:szCs w:val="20"/>
-              </w:rPr>
-              <w:t xml:space="preserve">                                           </w:t>
-            </w:r>
-            <w:r>
-              <w:rPr>
-                <w:rFonts w:ascii="Times New Roman" w:hAnsi="Times New Roman"/>
-                <w:sz w:val="20"/>
-                <w:szCs w:val="20"/>
-              </w:rPr>
-              <w:t>Поля2</w:t>
-            </w:r>
-          </w:p>
-          <w:p>
-            <w:pPr>
-              <w:pStyle w:val="NoSpacing"/>
-              <w:jc w:val="both"/>
-              <w:rPr>
-                <w:rFonts w:ascii="Times New Roman" w:hAnsi="Times New Roman"/>
-                <w:sz w:val="8"/>
-                <w:szCs w:val="24"/>
-              </w:rPr>
-            </w:pPr>
-          </w:p>
-          <w:p>
-            <w:pPr>
-              <w:pStyle w:val="NoSpacing"/>
-              <w:rPr>
-                <w:rFonts w:ascii="Times New Roman" w:hAnsi="Times New Roman"/>
-                <w:sz w:val="18"/>
-                <w:szCs w:val="24"/>
-              </w:rPr>
-            </w:pPr>
-            <w:r>
-              <w:rPr>
-                <w:rFonts w:ascii="Times New Roman" w:hAnsi="Times New Roman"/>
-                <w:b/>
-                <w:sz w:val="24"/>
-                <w:szCs w:val="24"/>
-              </w:rPr>
-              <w:t xml:space="preserve">      </w:t>
-            </w:r>
-            <w:r>
-              <w:rPr>
-                <w:rFonts w:ascii="Times New Roman" w:hAnsi="Times New Roman"/>
-                <w:b/>
-                <w:sz w:val="24"/>
-                <w:szCs w:val="24"/>
-              </w:rPr>
-              <w:t>/ФОТО/</w:t>
-            </w:r>
-            <w:r>
-              <w:rPr>
-                <w:rFonts w:ascii="Times New Roman" w:hAnsi="Times New Roman"/>
-                <w:sz w:val="24"/>
-                <w:szCs w:val="24"/>
-              </w:rPr>
-              <w:tab/>
-            </w:r>
-            <w:r>
-              <w:rPr>
-                <w:rFonts w:ascii="Times New Roman" w:hAnsi="Times New Roman"/>
-                <w:sz w:val="24"/>
-                <w:szCs w:val="24"/>
-              </w:rPr>
-              <w:tab/>
-            </w:r>
-            <w:r>
-              <w:rPr>
-                <w:rFonts w:ascii="Times New Roman" w:hAnsi="Times New Roman"/>
-                <w:sz w:val="16"/>
-                <w:szCs w:val="24"/>
-              </w:rPr>
-              <w:t>Дата рождения</w:t>
-            </w:r>
-            <w:r>
-              <w:rPr>
-                <w:rFonts w:ascii="Times New Roman" w:hAnsi="Times New Roman"/>
-                <w:sz w:val="16"/>
-                <w:szCs w:val="24"/>
-              </w:rPr>
-              <w:t xml:space="preserve"> </w:t>
-            </w:r>
-            <w:r>
-              <w:rPr>
-                <w:rFonts w:ascii="Times New Roman" w:hAnsi="Times New Roman"/>
-                <w:sz w:val="16"/>
-                <w:szCs w:val="24"/>
-              </w:rPr>
-              <w:t xml:space="preserve">   </w:t>
-            </w:r>
-            <w:r>
-              <w:rPr>
-                <w:rFonts w:ascii="Times New Roman" w:hAnsi="Times New Roman"/>
-                <w:sz w:val="16"/>
-                <w:szCs w:val="24"/>
-              </w:rPr>
-              <w:t xml:space="preserve">                  </w:t>
-            </w:r>
-            <w:r>
-              <w:rPr>
-                <w:rFonts w:ascii="Times New Roman" w:hAnsi="Times New Roman"/>
-                <w:sz w:val="16"/>
-                <w:szCs w:val="24"/>
-              </w:rPr>
-              <w:t xml:space="preserve">Пол      </w:t>
-            </w:r>
-            <w:r>
-              <w:rPr>
-                <w:rFonts w:ascii="Times New Roman" w:hAnsi="Times New Roman"/>
-                <w:sz w:val="16"/>
-                <w:szCs w:val="24"/>
-              </w:rPr>
-              <w:t xml:space="preserve">                    </w:t>
-            </w:r>
-            <w:r>
-              <w:rPr>
-                <w:rFonts w:ascii="Times New Roman" w:hAnsi="Times New Roman"/>
-                <w:szCs w:val="24"/>
-              </w:rPr>
-              <w:tab/>
-            </w:r>
-            <w:r>
-              <w:rPr>
-                <w:rFonts w:ascii="Times New Roman" w:hAnsi="Times New Roman"/>
-                <w:szCs w:val="24"/>
-              </w:rPr>
-              <w:tab/>
-            </w:r>
-          </w:p>
-          <w:p>
-            <w:pPr>
-              <w:pStyle w:val="NoSpacing"/>
-              <w:rPr>
-                <w:rFonts w:ascii="Times New Roman" w:hAnsi="Times New Roman"/>
-                <w:sz w:val="20"/>
-                <w:szCs w:val="24"/>
-              </w:rPr>
-            </w:pPr>
-            <w:r>
-              <w:rPr>
-                <w:rFonts w:ascii="Times New Roman" w:hAnsi="Times New Roman"/>
-                <w:sz w:val="24"/>
-                <w:szCs w:val="24"/>
-              </w:rPr>
-              <w:tab/>
-            </w:r>
-            <w:r>
-              <w:rPr>
-                <w:rFonts w:ascii="Times New Roman" w:hAnsi="Times New Roman"/>
-                <w:sz w:val="24"/>
-                <w:szCs w:val="24"/>
-              </w:rPr>
-              <w:tab/>
-            </w:r>
-            <w:r>
-              <w:rPr>
-                <w:rFonts w:ascii="Times New Roman" w:hAnsi="Times New Roman"/>
-                <w:sz w:val="24"/>
-                <w:szCs w:val="24"/>
-              </w:rPr>
-              <w:tab/>
-            </w:r>
-            <w:r>
-              <w:rPr>
-                <w:rFonts w:ascii="Times New Roman" w:hAnsi="Times New Roman"/>
-                <w:sz w:val="20"/>
-                <w:szCs w:val="20"/>
-              </w:rPr>
-              <w:t>Поля4</w:t>
-            </w:r>
-            <w:r>
-              <w:rPr>
-                <w:rFonts w:ascii="Times New Roman" w:hAnsi="Times New Roman"/>
-                <w:sz w:val="24"/>
-                <w:szCs w:val="24"/>
-              </w:rPr>
-              <w:t xml:space="preserve">         </w:t>
-            </w:r>
-            <w:r>
-              <w:rPr>
-                <w:rFonts w:ascii="Times New Roman" w:hAnsi="Times New Roman"/>
-                <w:sz w:val="24"/>
-                <w:szCs w:val="24"/>
-              </w:rPr>
-              <w:t xml:space="preserve"> </w:t>
-            </w:r>
-            <w:r>
-              <w:rPr>
-                <w:rFonts w:ascii="Times New Roman" w:hAnsi="Times New Roman"/>
-                <w:sz w:val="24"/>
-                <w:szCs w:val="24"/>
-              </w:rPr>
-              <w:t xml:space="preserve">       </w:t>
-            </w:r>
-            <w:r>
-              <w:rPr>
-                <w:rFonts w:ascii="Times New Roman" w:hAnsi="Times New Roman"/>
-                <w:sz w:val="20"/>
-                <w:szCs w:val="20"/>
-              </w:rPr>
               <w:t>Ген1</w:t>
-            </w:r>
-            <w:r>
-              <w:rPr>
-                <w:rFonts w:ascii="Times New Roman" w:hAnsi="Times New Roman"/>
-                <w:sz w:val="24"/>
-                <w:szCs w:val="24"/>
-              </w:rPr>
-              <w:t xml:space="preserve">     </w:t>
-            </w:r>
-            <w:r>
-              <w:rPr>
-                <w:rFonts w:ascii="Times New Roman" w:hAnsi="Times New Roman"/>
-                <w:sz w:val="24"/>
-                <w:szCs w:val="24"/>
-              </w:rPr>
-              <w:t xml:space="preserve">             </w:t>
-            </w:r>
-            <w:r>
-              <w:rPr>
-                <w:rFonts w:ascii="Times New Roman" w:hAnsi="Times New Roman"/>
-                <w:sz w:val="24"/>
-                <w:szCs w:val="24"/>
-              </w:rPr>
-              <w:t xml:space="preserve"> </w:t>
-            </w:r>
-            <w:r>
-              <w:rPr>
-                <w:rFonts w:ascii="Times New Roman" w:hAnsi="Times New Roman"/>
-                <w:sz w:val="24"/>
-                <w:szCs w:val="24"/>
-              </w:rPr>
-              <w:t xml:space="preserve"> </w:t>
-            </w:r>
-            <w:r>
-              <w:rPr>
-                <w:rFonts w:ascii="Times New Roman" w:hAnsi="Times New Roman"/>
-                <w:sz w:val="24"/>
-                <w:szCs w:val="24"/>
-              </w:rPr>
-              <w:tab/>
-            </w:r>
-            <w:r>
-              <w:rPr>
-                <w:rFonts w:ascii="Times New Roman" w:hAnsi="Times New Roman"/>
-                <w:sz w:val="24"/>
-                <w:szCs w:val="24"/>
-              </w:rPr>
-              <w:tab/>
             </w:r>
           </w:p>
           <w:p>
@@ -1474,6 +1420,46 @@
               </w:rPr>
               <w:t>Поля9</w:t>
             </w:r>
+            <w:r>
+              <w:rPr>
+                <w:rFonts w:ascii="Times New Roman" w:hAnsi="Times New Roman"/>
+                <w:sz w:val="24"/>
+                <w:szCs w:val="24"/>
+              </w:rPr>
+              <w:t xml:space="preserve">            </w:t>
+            </w:r>
+            <w:r>
+              <w:rPr>
+                <w:rFonts w:ascii="Times New Roman" w:hAnsi="Times New Roman"/>
+                <w:sz w:val="24"/>
+                <w:szCs w:val="24"/>
+              </w:rPr>
+              <w:tab/>
+            </w:r>
+            <w:r>
+              <w:rPr>
+                <w:rFonts w:ascii="Times New Roman" w:hAnsi="Times New Roman"/>
+                <w:sz w:val="24"/>
+                <w:szCs w:val="24"/>
+              </w:rPr>
+              <w:t xml:space="preserve">          </w:t>
+            </w:r>
+            <w:r>
+              <w:rPr>
+                <w:rFonts w:ascii="Times New Roman" w:hAnsi="Times New Roman"/>
+                <w:sz w:val="24"/>
+                <w:szCs w:val="24"/>
+              </w:rPr>
+              <w:t xml:space="preserve"> </w:t>
+            </w:r>
+            <w:r>
+              <w:rPr>
+                <w:rFonts w:ascii="Times New Roman" w:hAnsi="Times New Roman"/>
+                <w:sz w:val="24"/>
+                <w:szCs w:val="24"/>
+              </w:rPr>
+              <w:t xml:space="preserve">             </w:t>
+            </w:r>
           </w:p>
           <w:p>
             <w:pPr>
@@ -1572,36 +1558,136 @@
                 <w:sz w:val="16"/>
                 <w:szCs w:val="24"/>
               </w:rPr>
-              <w:t xml:space="preserve">   Дата окончания срока </w:t>
-            </w:r>
-            <w:r>
+              <w:t xml:space="preserve">   </w:t>
+            </w:r>
+            <w:r>
+              <w:rPr>
+                <w:rFonts w:ascii="Times New Roman" w:hAnsi="Times New Roman"/>
+                <w:szCs w:val="24"/>
+              </w:rPr>
+              <w:tab/>
+            </w:r>
+            <w:r>
+              <w:rPr>
+                <w:rFonts w:ascii="Times New Roman" w:hAnsi="Times New Roman"/>
+                <w:szCs w:val="24"/>
+              </w:rPr>
+              <w:tab/>
+            </w:r>
+            <w:r>
+              <w:rPr>
+                <w:rFonts w:ascii="Times New Roman" w:hAnsi="Times New Roman"/>
+                <w:szCs w:val="24"/>
+              </w:rPr>
+              <w:t xml:space="preserve">         </w:t>
+            </w:r>
+          </w:p>
+          <w:p>
+            <w:pPr>
+              <w:pStyle w:val="NoSpacing"/>
+              <w:rPr>
+                <w:rFonts w:ascii="Times New Roman" w:hAnsi="Times New Roman"/>
+                <w:sz w:val="20"/>
+                <w:szCs w:val="20"/>
+              </w:rPr>
+            </w:pPr>
+            <w:r>
+              <w:rPr>
+                <w:rFonts w:ascii="Times New Roman" w:hAnsi="Times New Roman"/>
+                <w:sz w:val="24"/>
+                <w:szCs w:val="24"/>
+              </w:rPr>
+              <w:tab/>
+            </w:r>
+            <w:r>
+              <w:rPr>
+                <w:rFonts w:ascii="Times New Roman" w:hAnsi="Times New Roman"/>
+                <w:sz w:val="24"/>
+                <w:szCs w:val="24"/>
+              </w:rPr>
+              <w:tab/>
+            </w:r>
+            <w:r>
+              <w:rPr>
+                <w:rFonts w:ascii="Times New Roman" w:hAnsi="Times New Roman"/>
+                <w:sz w:val="24"/>
+                <w:szCs w:val="24"/>
+              </w:rPr>
+              <w:tab/>
+            </w:r>
+            <w:r>
+              <w:rPr>
+                <w:rFonts w:ascii="Times New Roman" w:hAnsi="Times New Roman"/>
+                <w:sz w:val="20"/>
+                <w:szCs w:val="20"/>
+              </w:rPr>
+              <w:t>Поля7</w:t>
+            </w:r>
+          </w:p>
+          <w:p>
+            <w:pPr>
+              <w:pStyle w:val="NoSpacing"/>
               <w:rPr>
                 <w:rFonts w:ascii="Times New Roman" w:hAnsi="Times New Roman"/>
                 <w:sz w:val="16"/>
-                <w:szCs w:val="24"/>
-              </w:rPr>
-              <w:t>действия</w:t>
-            </w:r>
-            <w:r>
-              <w:rPr>
-                <w:rFonts w:ascii="Times New Roman" w:hAnsi="Times New Roman"/>
-                <w:szCs w:val="24"/>
-              </w:rPr>
-              <w:tab/>
-            </w:r>
-            <w:r>
-              <w:rPr>
-                <w:rFonts w:ascii="Times New Roman" w:hAnsi="Times New Roman"/>
-                <w:szCs w:val="24"/>
-              </w:rPr>
-              <w:tab/>
-            </w:r>
-            <w:r>
-              <w:rPr>
-                <w:rFonts w:ascii="Times New Roman" w:hAnsi="Times New Roman"/>
-                <w:szCs w:val="24"/>
-              </w:rPr>
-              <w:t xml:space="preserve">         </w:t>
+                <w:szCs w:val="16"/>
+              </w:rPr>
+            </w:pPr>
+            <w:r>
+              <w:rPr>
+                <w:rFonts w:ascii="Times New Roman" w:hAnsi="Times New Roman"/>
+                <w:sz w:val="20"/>
+                <w:szCs w:val="20"/>
+              </w:rPr>
+              <w:tab/>
+            </w:r>
+            <w:r>
+              <w:rPr>
+                <w:rFonts w:ascii="Times New Roman" w:hAnsi="Times New Roman"/>
+                <w:sz w:val="20"/>
+                <w:szCs w:val="20"/>
+              </w:rPr>
+              <w:t xml:space="preserve">      </w:t>
+            </w:r>
+            <w:r>
+              <w:rPr>
+                <w:rFonts w:ascii="Times New Roman" w:hAnsi="Times New Roman"/>
+                <w:sz w:val="20"/>
+                <w:szCs w:val="20"/>
+              </w:rPr>
+              <w:t xml:space="preserve"> </w:t>
+            </w:r>
+            <w:r>
+              <w:rPr>
+                <w:rFonts w:ascii="Times New Roman" w:hAnsi="Times New Roman"/>
+                <w:sz w:val="20"/>
+                <w:szCs w:val="20"/>
+              </w:rPr>
+              <w:t xml:space="preserve"> </w:t>
+            </w:r>
+            <w:r>
+              <w:rPr>
+                <w:rFonts w:ascii="Times New Roman" w:hAnsi="Times New Roman"/>
+                <w:sz w:val="20"/>
+                <w:szCs w:val="20"/>
+              </w:rPr>
+              <w:t xml:space="preserve">    </w:t>
+            </w:r>
+            <w:r>
+              <w:rPr>
+                <w:rFonts w:ascii="Times New Roman" w:hAnsi="Times New Roman"/>
+                <w:sz w:val="20"/>
+                <w:szCs w:val="20"/>
+              </w:rPr>
+              <w:t xml:space="preserve">                 </w:t>
+            </w:r>
+            <w:r>
+              <w:rPr>
+                <w:rFonts w:ascii="Times New Roman" w:hAnsi="Times New Roman"/>
+                <w:sz w:val="16"/>
+                <w:szCs w:val="16"/>
+              </w:rPr>
+              <w:t>Дата окончания срока действия</w:t>
             </w:r>
           </w:p>
           <w:p>
@@ -1612,72 +1698,15 @@
                 <w:i/>
                 <w:sz w:val="20"/>
                 <w:szCs w:val="20"/>
-                <w:lang w:val="en-US"/>
-              </w:rPr>
-            </w:pPr>
-            <w:r>
-              <w:rPr>
-                <w:rFonts w:ascii="Times New Roman" w:hAnsi="Times New Roman"/>
-                <w:sz w:val="24"/>
-                <w:szCs w:val="24"/>
-              </w:rPr>
-              <w:tab/>
-            </w:r>
-            <w:r>
-              <w:rPr>
-                <w:rFonts w:ascii="Times New Roman" w:hAnsi="Times New Roman"/>
-                <w:sz w:val="24"/>
-                <w:szCs w:val="24"/>
-              </w:rPr>
-              <w:tab/>
-            </w:r>
-            <w:r>
-              <w:rPr>
-                <w:rFonts w:ascii="Times New Roman" w:hAnsi="Times New Roman"/>
-                <w:sz w:val="24"/>
-                <w:szCs w:val="24"/>
-              </w:rPr>
-              <w:tab/>
-            </w:r>
-            <w:r>
-              <w:rPr>
-                <w:rFonts w:ascii="Times New Roman" w:hAnsi="Times New Roman"/>
-                <w:sz w:val="20"/>
-                <w:szCs w:val="20"/>
-              </w:rPr>
-              <w:t>Поля7</w:t>
-            </w:r>
-            <w:r>
-              <w:rPr>
-                <w:rFonts w:ascii="Times New Roman" w:hAnsi="Times New Roman"/>
-                <w:sz w:val="20"/>
-                <w:szCs w:val="20"/>
-              </w:rPr>
-              <w:tab/>
-            </w:r>
-            <w:r>
-              <w:rPr>
-                <w:rFonts w:ascii="Times New Roman" w:hAnsi="Times New Roman"/>
-                <w:sz w:val="20"/>
-                <w:szCs w:val="20"/>
-              </w:rPr>
-              <w:t xml:space="preserve">      </w:t>
-            </w:r>
-            <w:r>
-              <w:rPr>
-                <w:rFonts w:ascii="Times New Roman" w:hAnsi="Times New Roman"/>
-                <w:sz w:val="20"/>
-                <w:szCs w:val="20"/>
-              </w:rPr>
-              <w:t xml:space="preserve"> </w:t>
-            </w:r>
-            <w:r>
-              <w:rPr>
-                <w:rFonts w:ascii="Times New Roman" w:hAnsi="Times New Roman"/>
-                <w:sz w:val="20"/>
-                <w:szCs w:val="20"/>
-              </w:rPr>
-              <w:t xml:space="preserve"> </w:t>
+              </w:rPr>
+            </w:pPr>
+            <w:r>
+              <w:rPr>
+                <w:rFonts w:ascii="Times New Roman" w:hAnsi="Times New Roman"/>
+                <w:sz w:val="16"/>
+                <w:szCs w:val="16"/>
+              </w:rPr>
+              <w:t xml:space="preserve">                                                      </w:t>
             </w:r>
             <w:r>
               <w:rPr>
@@ -1709,118 +1738,6 @@
           <w:i/>
           <w:iCs/>
           <w:sz w:val="16"/>
-          <w:szCs w:val="20"/>
-        </w:rPr>
-      </w:pPr>
-    </w:p>
-    <w:p>
-      <w:pPr>
-        <w:pStyle w:val="NoSpacing"/>
-        <w:jc w:val="center"/>
-        <w:rPr>
-          <w:rFonts w:ascii="Times New Roman" w:hAnsi="Times New Roman"/>
-          <w:i/>
-          <w:iCs/>
-          <w:sz w:val="24"/>
-          <w:szCs w:val="20"/>
-        </w:rPr>
-      </w:pPr>
-    </w:p>
-    <w:p>
-      <w:pPr>
-        <w:pStyle w:val="NoSpacing"/>
-        <w:rPr>
-          <w:rFonts w:ascii="Times New Roman" w:hAnsi="Times New Roman"/>
-          <w:iCs/>
-          <w:sz w:val="24"/>
-          <w:szCs w:val="20"/>
-        </w:rPr>
-      </w:pPr>
-    </w:p>
-    <w:p>
-      <w:pPr>
-        <w:pStyle w:val="NoSpacing"/>
-        <w:rPr>
-          <w:rFonts w:ascii="Times New Roman" w:hAnsi="Times New Roman"/>
-          <w:iCs/>
-          <w:sz w:val="24"/>
-          <w:szCs w:val="20"/>
-        </w:rPr>
-      </w:pPr>
-    </w:p>
-    <w:p>
-      <w:pPr>
-        <w:pStyle w:val="NoSpacing"/>
-        <w:rPr>
-          <w:rFonts w:ascii="Times New Roman" w:hAnsi="Times New Roman"/>
-          <w:iCs/>
-          <w:sz w:val="24"/>
-          <w:szCs w:val="20"/>
-        </w:rPr>
-      </w:pPr>
-    </w:p>
-    <w:p>
-      <w:pPr>
-        <w:pStyle w:val="NoSpacing"/>
-        <w:rPr>
-          <w:rFonts w:ascii="Times New Roman" w:hAnsi="Times New Roman"/>
-          <w:iCs/>
-          <w:sz w:val="24"/>
-          <w:szCs w:val="20"/>
-        </w:rPr>
-      </w:pPr>
-    </w:p>
-    <w:p>
-      <w:pPr>
-        <w:pStyle w:val="NoSpacing"/>
-        <w:rPr>
-          <w:rFonts w:ascii="Times New Roman" w:hAnsi="Times New Roman"/>
-          <w:iCs/>
-          <w:sz w:val="24"/>
-          <w:szCs w:val="20"/>
-        </w:rPr>
-      </w:pPr>
-    </w:p>
-    <w:p>
-      <w:pPr>
-        <w:pStyle w:val="NoSpacing"/>
-        <w:rPr>
-          <w:rFonts w:ascii="Times New Roman" w:hAnsi="Times New Roman"/>
-          <w:iCs/>
-          <w:sz w:val="24"/>
-          <w:szCs w:val="20"/>
-        </w:rPr>
-      </w:pPr>
-    </w:p>
-    <w:p>
-      <w:pPr>
-        <w:pStyle w:val="NoSpacing"/>
-        <w:rPr>
-          <w:rFonts w:ascii="Times New Roman" w:hAnsi="Times New Roman"/>
-          <w:iCs/>
-          <w:sz w:val="24"/>
-          <w:szCs w:val="20"/>
-        </w:rPr>
-      </w:pPr>
-    </w:p>
-    <w:p>
-      <w:pPr>
-        <w:pStyle w:val="NoSpacing"/>
-        <w:rPr>
-          <w:rFonts w:ascii="Times New Roman" w:hAnsi="Times New Roman"/>
-          <w:iCs/>
-          <w:sz w:val="24"/>
-          <w:szCs w:val="20"/>
-        </w:rPr>
-      </w:pPr>
-    </w:p>
-    <w:p>
-      <w:pPr>
-        <w:pStyle w:val="NoSpacing"/>
-        <w:rPr>
-          <w:rFonts w:ascii="Times New Roman" w:hAnsi="Times New Roman"/>
-          <w:iCs/>
-          <w:sz w:val="24"/>
           <w:szCs w:val="20"/>
         </w:rPr>
       </w:pPr>
@@ -1873,50 +1790,6 @@
     <w:lsdException w:name="Subtitle" w:qFormat="1"/>
     <w:lsdException w:name="Strong" w:qFormat="1"/>
     <w:lsdException w:name="Emphasis" w:qFormat="1"/>
-    <w:lsdException w:name="Normal Table" w:semiHidden="1" w:unhideWhenUsed="1"/>
-    <w:lsdException w:name="Table Simple 1" w:semiHidden="1" w:unhideWhenUsed="1"/>
-    <w:lsdException w:name="Table Simple 2" w:semiHidden="1" w:unhideWhenUsed="1"/>
-    <w:lsdException w:name="Table Simple 3" w:semiHidden="1" w:unhideWhenUsed="1"/>
-    <w:lsdException w:name="Table Classic 1" w:semiHidden="1" w:unhideWhenUsed="1"/>
-    <w:lsdException w:name="Table Classic 2" w:semiHidden="1" w:unhideWhenUsed="1"/>
-    <w:lsdException w:name="Table Classic 3" w:semiHidden="1" w:unhideWhenUsed="1"/>
-    <w:lsdException w:name="Table Classic 4" w:semiHidden="1" w:unhideWhenUsed="1"/>
-    <w:lsdException w:name="Table Colorful 1" w:semiHidden="1" w:unhideWhenUsed="1"/>
-    <w:lsdException w:name="Table Colorful 2" w:semiHidden="1" w:unhideWhenUsed="1"/>
-    <w:lsdException w:name="Table Colorful 3" w:semiHidden="1" w:unhideWhenUsed="1"/>
-    <w:lsdException w:name="Table Columns 1" w:semiHidden="1" w:unhideWhenUsed="1"/>
-    <w:lsdException w:name="Table Columns 2" w:semiHidden="1" w:unhideWhenUsed="1"/>
-    <w:lsdException w:name="Table Columns 3" w:semiHidden="1" w:unhideWhenUsed="1"/>
-    <w:lsdException w:name="Table Columns 4" w:semiHidden="1" w:unhideWhenUsed="1"/>
-    <w:lsdException w:name="Table Columns 5" w:semiHidden="1" w:unhideWhenUsed="1"/>
-    <w:lsdException w:name="Table Grid 1" w:semiHidden="1" w:unhideWhenUsed="1"/>
-    <w:lsdException w:name="Table Grid 2" w:semiHidden="1" w:unhideWhenUsed="1"/>
-    <w:lsdException w:name="Table Grid 3" w:semiHidden="1" w:unhideWhenUsed="1"/>
-    <w:lsdException w:name="Table Grid 4" w:semiHidden="1" w:unhideWhenUsed="1"/>
-    <w:lsdException w:name="Table Grid 5" w:semiHidden="1" w:unhideWhenUsed="1"/>
-    <w:lsdException w:name="Table Grid 6" w:semiHidden="1" w:unhideWhenUsed="1"/>
-    <w:lsdException w:name="Table Grid 7" w:semiHidden="1" w:unhideWhenUsed="1"/>
-    <w:lsdException w:name="Table Grid 8" w:semiHidden="1" w:unhideWhenUsed="1"/>
-    <w:lsdException w:name="Table List 1" w:semiHidden="1" w:unhideWhenUsed="1"/>
-    <w:lsdException w:name="Table List 2" w:semiHidden="1" w:unhideWhenUsed="1"/>
-    <w:lsdException w:name="Table List 3" w:semiHidden="1" w:unhideWhenUsed="1"/>
-    <w:lsdException w:name="Table List 4" w:semiHidden="1" w:unhideWhenUsed="1"/>
-    <w:lsdException w:name="Table List 5" w:semiHidden="1" w:unhideWhenUsed="1"/>
-    <w:lsdException w:name="Table List 6" w:semiHidden="1" w:unhideWhenUsed="1"/>
-    <w:lsdException w:name="Table List 7" w:semiHidden="1" w:unhideWhenUsed="1"/>
-    <w:lsdException w:name="Table List 8" w:semiHidden="1" w:unhideWhenUsed="1"/>
-    <w:lsdException w:name="Table 3D effects 1" w:semiHidden="1" w:unhideWhenUsed="1"/>
-    <w:lsdException w:name="Table 3D effects 2" w:semiHidden="1" w:unhideWhenUsed="1"/>
-    <w:lsdException w:name="Table 3D effects 3" w:semiHidden="1" w:unhideWhenUsed="1"/>
-    <w:lsdException w:name="Table Contemporary" w:semiHidden="1" w:unhideWhenUsed="1"/>
-    <w:lsdException w:name="Table Elegant" w:semiHidden="1" w:unhideWhenUsed="1"/>
-    <w:lsdException w:name="Table Professional" w:semiHidden="1" w:unhideWhenUsed="1"/>
-    <w:lsdException w:name="Table Subtle 1" w:semiHidden="1" w:unhideWhenUsed="1"/>
-    <w:lsdException w:name="Table Subtle 2" w:semiHidden="1" w:unhideWhenUsed="1"/>
-    <w:lsdException w:name="Table Web 1" w:semiHidden="1" w:unhideWhenUsed="1"/>
-    <w:lsdException w:name="Table Web 2" w:semiHidden="1" w:unhideWhenUsed="1"/>
-    <w:lsdException w:name="Table Web 3" w:semiHidden="1" w:unhideWhenUsed="1"/>
-    <w:lsdException w:name="Table Theme" w:semiHidden="1" w:unhideWhenUsed="1"/>
     <w:lsdException w:name="Placeholder Text" w:semiHidden="1" w:uiPriority="99"/>
     <w:lsdException w:name="No Spacing" w:qFormat="1"/>
     <w:lsdException w:name="Light Shading" w:uiPriority="60"/>
@@ -2168,15 +2041,11 @@
   </w:style>
   <w:style w:type="character" w:default="1" w:styleId="DefaultParagraphFont">
     <w:name w:val="Default Paragraph Font"/>
-    <w:uiPriority w:val="1"/>
     <w:semiHidden/>
-    <w:unhideWhenUsed/>
   </w:style>
   <w:style w:type="table" w:default="1" w:styleId="TableNormal">
     <w:name w:val="Normal Table"/>
-    <w:uiPriority w:val="99"/>
     <w:semiHidden/>
-    <w:unhideWhenUsed/>
     <w:tblPr>
       <w:tblInd w:w="0" w:type="dxa"/>
       <w:tblCellMar>
@@ -2189,9 +2058,7 @@
   </w:style>
   <w:style w:type="numbering" w:default="1" w:styleId="NoList">
     <w:name w:val="No List"/>
-    <w:uiPriority w:val="99"/>
     <w:semiHidden/>
-    <w:unhideWhenUsed/>
   </w:style>
   <w:style w:type="table" w:styleId="TableGrid">
     <w:name w:val="Table Grid"/>

</xml_diff>

<commit_message>
new IND file submitted
</commit_message>
<xml_diff>
--- a/src/main/resources/gulmira/ind_passport.docx
+++ b/src/main/resources/gulmira/ind_passport.docx
@@ -834,7 +834,6 @@
                 <w:rFonts w:ascii="Times New Roman" w:hAnsi="Times New Roman"/>
                 <w:sz w:val="20"/>
                 <w:szCs w:val="20"/>
-                <w:lang w:val="en-US"/>
               </w:rPr>
             </w:pPr>
             <w:r>
@@ -913,6 +912,14 @@
                 <w:sz w:val="16"/>
                 <w:szCs w:val="24"/>
               </w:rPr>
+              <w:t xml:space="preserve"> </w:t>
+            </w:r>
+            <w:r>
+              <w:rPr>
+                <w:rFonts w:ascii="Times New Roman" w:hAnsi="Times New Roman"/>
+                <w:sz w:val="16"/>
+                <w:szCs w:val="24"/>
+              </w:rPr>
               <w:t>Имя</w:t>
             </w:r>
             <w:r>
@@ -1075,7 +1082,6 @@
                 <w:rFonts w:ascii="Times New Roman" w:hAnsi="Times New Roman"/>
                 <w:sz w:val="20"/>
                 <w:szCs w:val="24"/>
-                <w:lang w:val="en-US"/>
               </w:rPr>
             </w:pPr>
             <w:r>
@@ -1790,6 +1796,50 @@
     <w:lsdException w:name="Subtitle" w:qFormat="1"/>
     <w:lsdException w:name="Strong" w:qFormat="1"/>
     <w:lsdException w:name="Emphasis" w:qFormat="1"/>
+    <w:lsdException w:name="Normal Table" w:semiHidden="1" w:unhideWhenUsed="1"/>
+    <w:lsdException w:name="Table Simple 1" w:semiHidden="1" w:unhideWhenUsed="1"/>
+    <w:lsdException w:name="Table Simple 2" w:semiHidden="1" w:unhideWhenUsed="1"/>
+    <w:lsdException w:name="Table Simple 3" w:semiHidden="1" w:unhideWhenUsed="1"/>
+    <w:lsdException w:name="Table Classic 1" w:semiHidden="1" w:unhideWhenUsed="1"/>
+    <w:lsdException w:name="Table Classic 2" w:semiHidden="1" w:unhideWhenUsed="1"/>
+    <w:lsdException w:name="Table Classic 3" w:semiHidden="1" w:unhideWhenUsed="1"/>
+    <w:lsdException w:name="Table Classic 4" w:semiHidden="1" w:unhideWhenUsed="1"/>
+    <w:lsdException w:name="Table Colorful 1" w:semiHidden="1" w:unhideWhenUsed="1"/>
+    <w:lsdException w:name="Table Colorful 2" w:semiHidden="1" w:unhideWhenUsed="1"/>
+    <w:lsdException w:name="Table Colorful 3" w:semiHidden="1" w:unhideWhenUsed="1"/>
+    <w:lsdException w:name="Table Columns 1" w:semiHidden="1" w:unhideWhenUsed="1"/>
+    <w:lsdException w:name="Table Columns 2" w:semiHidden="1" w:unhideWhenUsed="1"/>
+    <w:lsdException w:name="Table Columns 3" w:semiHidden="1" w:unhideWhenUsed="1"/>
+    <w:lsdException w:name="Table Columns 4" w:semiHidden="1" w:unhideWhenUsed="1"/>
+    <w:lsdException w:name="Table Columns 5" w:semiHidden="1" w:unhideWhenUsed="1"/>
+    <w:lsdException w:name="Table Grid 1" w:semiHidden="1" w:unhideWhenUsed="1"/>
+    <w:lsdException w:name="Table Grid 2" w:semiHidden="1" w:unhideWhenUsed="1"/>
+    <w:lsdException w:name="Table Grid 3" w:semiHidden="1" w:unhideWhenUsed="1"/>
+    <w:lsdException w:name="Table Grid 4" w:semiHidden="1" w:unhideWhenUsed="1"/>
+    <w:lsdException w:name="Table Grid 5" w:semiHidden="1" w:unhideWhenUsed="1"/>
+    <w:lsdException w:name="Table Grid 6" w:semiHidden="1" w:unhideWhenUsed="1"/>
+    <w:lsdException w:name="Table Grid 7" w:semiHidden="1" w:unhideWhenUsed="1"/>
+    <w:lsdException w:name="Table Grid 8" w:semiHidden="1" w:unhideWhenUsed="1"/>
+    <w:lsdException w:name="Table List 1" w:semiHidden="1" w:unhideWhenUsed="1"/>
+    <w:lsdException w:name="Table List 2" w:semiHidden="1" w:unhideWhenUsed="1"/>
+    <w:lsdException w:name="Table List 3" w:semiHidden="1" w:unhideWhenUsed="1"/>
+    <w:lsdException w:name="Table List 4" w:semiHidden="1" w:unhideWhenUsed="1"/>
+    <w:lsdException w:name="Table List 5" w:semiHidden="1" w:unhideWhenUsed="1"/>
+    <w:lsdException w:name="Table List 6" w:semiHidden="1" w:unhideWhenUsed="1"/>
+    <w:lsdException w:name="Table List 7" w:semiHidden="1" w:unhideWhenUsed="1"/>
+    <w:lsdException w:name="Table List 8" w:semiHidden="1" w:unhideWhenUsed="1"/>
+    <w:lsdException w:name="Table 3D effects 1" w:semiHidden="1" w:unhideWhenUsed="1"/>
+    <w:lsdException w:name="Table 3D effects 2" w:semiHidden="1" w:unhideWhenUsed="1"/>
+    <w:lsdException w:name="Table 3D effects 3" w:semiHidden="1" w:unhideWhenUsed="1"/>
+    <w:lsdException w:name="Table Contemporary" w:semiHidden="1" w:unhideWhenUsed="1"/>
+    <w:lsdException w:name="Table Elegant" w:semiHidden="1" w:unhideWhenUsed="1"/>
+    <w:lsdException w:name="Table Professional" w:semiHidden="1" w:unhideWhenUsed="1"/>
+    <w:lsdException w:name="Table Subtle 1" w:semiHidden="1" w:unhideWhenUsed="1"/>
+    <w:lsdException w:name="Table Subtle 2" w:semiHidden="1" w:unhideWhenUsed="1"/>
+    <w:lsdException w:name="Table Web 1" w:semiHidden="1" w:unhideWhenUsed="1"/>
+    <w:lsdException w:name="Table Web 2" w:semiHidden="1" w:unhideWhenUsed="1"/>
+    <w:lsdException w:name="Table Web 3" w:semiHidden="1" w:unhideWhenUsed="1"/>
+    <w:lsdException w:name="Table Theme" w:semiHidden="1" w:unhideWhenUsed="1"/>
     <w:lsdException w:name="Placeholder Text" w:semiHidden="1" w:uiPriority="99"/>
     <w:lsdException w:name="No Spacing" w:qFormat="1"/>
     <w:lsdException w:name="Light Shading" w:uiPriority="60"/>
@@ -2041,11 +2091,15 @@
   </w:style>
   <w:style w:type="character" w:default="1" w:styleId="DefaultParagraphFont">
     <w:name w:val="Default Paragraph Font"/>
+    <w:uiPriority w:val="1"/>
     <w:semiHidden/>
+    <w:unhideWhenUsed/>
   </w:style>
   <w:style w:type="table" w:default="1" w:styleId="TableNormal">
     <w:name w:val="Normal Table"/>
+    <w:uiPriority w:val="99"/>
     <w:semiHidden/>
+    <w:unhideWhenUsed/>
     <w:tblPr>
       <w:tblInd w:w="0" w:type="dxa"/>
       <w:tblCellMar>
@@ -2058,7 +2112,9 @@
   </w:style>
   <w:style w:type="numbering" w:default="1" w:styleId="NoList">
     <w:name w:val="No List"/>
+    <w:uiPriority w:val="99"/>
     <w:semiHidden/>
+    <w:unhideWhenUsed/>
   </w:style>
   <w:style w:type="table" w:styleId="TableGrid">
     <w:name w:val="Table Grid"/>

</xml_diff>